<commit_message>
add Trivadis templates for docx, pptx, pdf
</commit_message>
<xml_diff>
--- a/templates/trivadis.docx
+++ b/templates/trivadis.docx
@@ -4,8 +4,8 @@
   <w:body>
     <w:p>
       <w:bookmarkStart w:id="0" w:name="_GoBack"/>
+      <w:bookmarkEnd w:id="0"/>
     </w:p>
-    <w:bookmarkEnd w:id="0"/>
     <w:p>
       <w:pPr>
         <w:pStyle w:val="SourceCode"/>
@@ -776,7 +776,7 @@
                               <w:color w:val="808080"/>
                               <w:szCs w:val="16"/>
                             </w:rPr>
-                            <w:t>06.06.2019</w:t>
+                            <w:t>26.09.2019</w:t>
                           </w:r>
                           <w:r>
                             <w:rPr>
@@ -1031,7 +1031,7 @@
                         <w:color w:val="808080"/>
                         <w:szCs w:val="16"/>
                       </w:rPr>
-                      <w:t>06.06.2019</w:t>
+                      <w:t>26.09.2019</w:t>
                     </w:r>
                     <w:r>
                       <w:rPr>
@@ -1639,7 +1639,7 @@
                               <w:color w:val="808080"/>
                               <w:szCs w:val="16"/>
                             </w:rPr>
-                            <w:t>06.06.2019</w:t>
+                            <w:t>26.09.2019</w:t>
                           </w:r>
                           <w:r>
                             <w:rPr>
@@ -1894,7 +1894,7 @@
                         <w:color w:val="808080"/>
                         <w:szCs w:val="16"/>
                       </w:rPr>
-                      <w:t>06.06.2019</w:t>
+                      <w:t>26.09.2019</w:t>
                     </w:r>
                     <w:r>
                       <w:rPr>
@@ -6616,7 +6616,7 @@
     </w:rPrDefault>
     <w:pPrDefault/>
   </w:docDefaults>
-  <w:latentStyles w:defLockedState="0" w:defUIPriority="99" w:defSemiHidden="0" w:defUnhideWhenUsed="0" w:defQFormat="0" w:count="376">
+  <w:latentStyles w:defLockedState="0" w:defUIPriority="99" w:defSemiHidden="0" w:defUnhideWhenUsed="0" w:defQFormat="0" w:count="377">
     <w:lsdException w:name="Normal" w:uiPriority="0" w:qFormat="1"/>
     <w:lsdException w:name="heading 1" w:uiPriority="9" w:qFormat="1"/>
     <w:lsdException w:name="heading 2" w:semiHidden="1" w:uiPriority="9" w:unhideWhenUsed="1" w:qFormat="1"/>
@@ -6722,7 +6722,6 @@
     <w:lsdException w:name="HTML Sample" w:semiHidden="1" w:unhideWhenUsed="1"/>
     <w:lsdException w:name="HTML Typewriter" w:semiHidden="1" w:unhideWhenUsed="1"/>
     <w:lsdException w:name="HTML Variable" w:semiHidden="1" w:unhideWhenUsed="1"/>
-    <w:lsdException w:name="Normal Table" w:semiHidden="1" w:unhideWhenUsed="1"/>
     <w:lsdException w:name="annotation subject" w:semiHidden="1" w:unhideWhenUsed="1"/>
     <w:lsdException w:name="No List" w:semiHidden="1" w:unhideWhenUsed="1"/>
     <w:lsdException w:name="Outline List 1" w:semiHidden="1" w:unhideWhenUsed="1"/>
@@ -6769,10 +6768,8 @@
     <w:lsdException w:name="Table Subtle 2" w:semiHidden="1" w:unhideWhenUsed="1"/>
     <w:lsdException w:name="Table Web 1" w:semiHidden="1" w:unhideWhenUsed="1"/>
     <w:lsdException w:name="Table Web 2" w:semiHidden="1" w:unhideWhenUsed="1"/>
-    <w:lsdException w:name="Table Web 3" w:semiHidden="1" w:unhideWhenUsed="1"/>
     <w:lsdException w:name="Balloon Text" w:semiHidden="1" w:unhideWhenUsed="1"/>
     <w:lsdException w:name="Table Grid" w:uiPriority="39"/>
-    <w:lsdException w:name="Table Theme" w:semiHidden="1" w:unhideWhenUsed="1"/>
     <w:lsdException w:name="Placeholder Text" w:semiHidden="1"/>
     <w:lsdException w:name="No Spacing" w:uiPriority="1" w:qFormat="1"/>
     <w:lsdException w:name="Light Shading" w:uiPriority="60"/>
@@ -6990,6 +6987,7 @@
     <w:lsdException w:name="List Table 7 Colorful Accent 6" w:uiPriority="52"/>
     <w:lsdException w:name="Smart Hyperlink" w:semiHidden="1" w:unhideWhenUsed="1"/>
     <w:lsdException w:name="Smart Link" w:semiHidden="1" w:unhideWhenUsed="1"/>
+    <w:lsdException w:name="Smart Link Error" w:semiHidden="1" w:unhideWhenUsed="1"/>
   </w:latentStyles>
   <w:style w:type="paragraph" w:default="1" w:styleId="Normal">
     <w:name w:val="Normal"/>
@@ -8594,8 +8592,14 @@
     <w:name w:val="Source Code"/>
     <w:basedOn w:val="Normal"/>
     <w:qFormat/>
-    <w:rsid w:val="00C73DBF"/>
+    <w:rsid w:val="00337195"/>
     <w:pPr>
+      <w:pBdr>
+        <w:top w:val="single" w:sz="4" w:space="1" w:color="auto"/>
+        <w:left w:val="single" w:sz="4" w:space="4" w:color="auto"/>
+        <w:bottom w:val="single" w:sz="4" w:space="1" w:color="auto"/>
+        <w:right w:val="single" w:sz="4" w:space="4" w:color="auto"/>
+      </w:pBdr>
       <w:spacing w:before="0" w:after="0" w:line="240" w:lineRule="auto"/>
     </w:pPr>
     <w:rPr>
@@ -9019,7 +9023,7 @@
 </file>
 
 <file path=customXml/itemProps1.xml><?xml version="1.0" encoding="utf-8"?>
-<ds:datastoreItem xmlns:ds="http://schemas.openxmlformats.org/officeDocument/2006/customXml" ds:itemID="{DF1AA860-62C7-C643-B837-D77242D7EEA6}">
+<ds:datastoreItem xmlns:ds="http://schemas.openxmlformats.org/officeDocument/2006/customXml" ds:itemID="{A8FF1759-5A82-8C48-B776-48854A41180B}">
   <ds:schemaRefs>
     <ds:schemaRef ds:uri="http://schemas.openxmlformats.org/officeDocument/2006/bibliography"/>
   </ds:schemaRefs>

</xml_diff>